<commit_message>
working on my proposal
</commit_message>
<xml_diff>
--- a/Full Proposal/Proposal.docx
+++ b/Full Proposal/Proposal.docx
@@ -325,16 +325,6 @@
           <w:szCs w:val="22"/>
         </w:rPr>
       </w:pPr>
-      <w:proofErr w:type="spellStart"/>
-      <w:r>
-        <w:rPr>
-          <w:rFonts w:asciiTheme="majorHAnsi" w:hAnsiTheme="majorHAnsi" w:cstheme="majorHAnsi"/>
-          <w:sz w:val="22"/>
-          <w:szCs w:val="22"/>
-        </w:rPr>
-        <w:t>Weeeeee</w:t>
-      </w:r>
-      <w:proofErr w:type="spellEnd"/>
     </w:p>
     <w:p>
       <w:pPr>
@@ -733,7 +723,23 @@
           <w:sz w:val="22"/>
           <w:szCs w:val="22"/>
         </w:rPr>
-        <w:t xml:space="preserve">My project  </w:t>
+        <w:t>My p</w:t>
+      </w:r>
+      <w:r>
+        <w:rPr>
+          <w:rFonts w:asciiTheme="majorHAnsi" w:hAnsiTheme="majorHAnsi" w:cstheme="majorHAnsi"/>
+          <w:sz w:val="22"/>
+          <w:szCs w:val="22"/>
+        </w:rPr>
+        <w:t>rojec</w:t>
+      </w:r>
+      <w:r>
+        <w:rPr>
+          <w:rFonts w:asciiTheme="majorHAnsi" w:hAnsiTheme="majorHAnsi" w:cstheme="majorHAnsi"/>
+          <w:sz w:val="22"/>
+          <w:szCs w:val="22"/>
+        </w:rPr>
+        <w:t xml:space="preserve">t  </w:t>
       </w:r>
     </w:p>
     <w:p>
@@ -1240,8 +1246,422 @@
           <w:sz w:val="22"/>
           <w:szCs w:val="22"/>
         </w:rPr>
-        <w:t xml:space="preserve">My project  </w:t>
-      </w:r>
+        <w:t>This project will be a hybrid of qualitative and quantitative research which I will conduct in a variety of forms</w:t>
+      </w:r>
+      <w:r>
+        <w:rPr>
+          <w:rFonts w:asciiTheme="majorHAnsi" w:hAnsiTheme="majorHAnsi" w:cstheme="majorHAnsi"/>
+          <w:sz w:val="22"/>
+          <w:szCs w:val="22"/>
+        </w:rPr>
+        <w:t xml:space="preserve">. For my </w:t>
+      </w:r>
+      <w:r>
+        <w:rPr>
+          <w:rFonts w:asciiTheme="majorHAnsi" w:hAnsiTheme="majorHAnsi" w:cstheme="majorHAnsi"/>
+          <w:sz w:val="22"/>
+          <w:szCs w:val="22"/>
+        </w:rPr>
+        <w:t xml:space="preserve">quantitative research I want to spread a survey around for people to complete for more minor information I can get from numerous sources. This will help me in focusing in on key components for my final artifact as well as help shape my questions for interviews. </w:t>
+      </w:r>
+      <w:r>
+        <w:rPr>
+          <w:rFonts w:asciiTheme="majorHAnsi" w:hAnsiTheme="majorHAnsi" w:cstheme="majorHAnsi"/>
+          <w:sz w:val="22"/>
+          <w:szCs w:val="22"/>
+        </w:rPr>
+        <w:t>That being the case</w:t>
+      </w:r>
+      <w:r>
+        <w:rPr>
+          <w:rFonts w:asciiTheme="majorHAnsi" w:hAnsiTheme="majorHAnsi" w:cstheme="majorHAnsi"/>
+          <w:sz w:val="22"/>
+          <w:szCs w:val="22"/>
+        </w:rPr>
+        <w:t xml:space="preserve">, my </w:t>
+      </w:r>
+      <w:r>
+        <w:rPr>
+          <w:rFonts w:asciiTheme="majorHAnsi" w:hAnsiTheme="majorHAnsi" w:cstheme="majorHAnsi"/>
+          <w:sz w:val="22"/>
+          <w:szCs w:val="22"/>
+        </w:rPr>
+        <w:t xml:space="preserve">qualitative research </w:t>
+      </w:r>
+      <w:r>
+        <w:rPr>
+          <w:rFonts w:asciiTheme="majorHAnsi" w:hAnsiTheme="majorHAnsi" w:cstheme="majorHAnsi"/>
+          <w:sz w:val="22"/>
+          <w:szCs w:val="22"/>
+        </w:rPr>
+        <w:t>will involve</w:t>
+      </w:r>
+      <w:r>
+        <w:rPr>
+          <w:rFonts w:asciiTheme="majorHAnsi" w:hAnsiTheme="majorHAnsi" w:cstheme="majorHAnsi"/>
+          <w:sz w:val="22"/>
+          <w:szCs w:val="22"/>
+        </w:rPr>
+        <w:t xml:space="preserve"> interviews for more in-depth and specific information </w:t>
+      </w:r>
+      <w:r>
+        <w:rPr>
+          <w:rFonts w:asciiTheme="majorHAnsi" w:hAnsiTheme="majorHAnsi" w:cstheme="majorHAnsi"/>
+          <w:sz w:val="22"/>
+          <w:szCs w:val="22"/>
+        </w:rPr>
+        <w:t xml:space="preserve">after participants have </w:t>
+      </w:r>
+      <w:r>
+        <w:rPr>
+          <w:rFonts w:asciiTheme="majorHAnsi" w:hAnsiTheme="majorHAnsi" w:cstheme="majorHAnsi"/>
+          <w:sz w:val="22"/>
+          <w:szCs w:val="22"/>
+        </w:rPr>
+        <w:t>partaken in</w:t>
+      </w:r>
+      <w:r>
+        <w:rPr>
+          <w:rFonts w:asciiTheme="majorHAnsi" w:hAnsiTheme="majorHAnsi" w:cstheme="majorHAnsi"/>
+          <w:sz w:val="22"/>
+          <w:szCs w:val="22"/>
+        </w:rPr>
+        <w:t xml:space="preserve"> recorded sessions of playing games</w:t>
+      </w:r>
+      <w:r>
+        <w:rPr>
+          <w:rFonts w:asciiTheme="majorHAnsi" w:hAnsiTheme="majorHAnsi" w:cstheme="majorHAnsi"/>
+          <w:sz w:val="22"/>
+          <w:szCs w:val="22"/>
+        </w:rPr>
+        <w:t xml:space="preserve">. </w:t>
+      </w:r>
+      <w:r>
+        <w:rPr>
+          <w:rFonts w:asciiTheme="majorHAnsi" w:hAnsiTheme="majorHAnsi" w:cstheme="majorHAnsi"/>
+          <w:sz w:val="22"/>
+          <w:szCs w:val="22"/>
+        </w:rPr>
+        <w:t xml:space="preserve">An integral part of my methodology is the user testing; </w:t>
+      </w:r>
+      <w:r>
+        <w:rPr>
+          <w:rFonts w:asciiTheme="majorHAnsi" w:hAnsiTheme="majorHAnsi" w:cstheme="majorHAnsi"/>
+          <w:sz w:val="22"/>
+          <w:szCs w:val="22"/>
+        </w:rPr>
+        <w:t>I will have participants play a variety of games on different consoles before ultimately playing one title on numerous devices.</w:t>
+      </w:r>
+      <w:r>
+        <w:rPr>
+          <w:rFonts w:asciiTheme="majorHAnsi" w:hAnsiTheme="majorHAnsi" w:cstheme="majorHAnsi"/>
+          <w:sz w:val="22"/>
+          <w:szCs w:val="22"/>
+        </w:rPr>
+        <w:t xml:space="preserve"> </w:t>
+      </w:r>
+      <w:r>
+        <w:rPr>
+          <w:rFonts w:asciiTheme="majorHAnsi" w:hAnsiTheme="majorHAnsi" w:cstheme="majorHAnsi"/>
+          <w:sz w:val="22"/>
+          <w:szCs w:val="22"/>
+        </w:rPr>
+        <w:t>While participants play, I will have setup an eye tracker to follow their process. T</w:t>
+      </w:r>
+      <w:r>
+        <w:rPr>
+          <w:rFonts w:asciiTheme="majorHAnsi" w:hAnsiTheme="majorHAnsi" w:cstheme="majorHAnsi"/>
+          <w:sz w:val="22"/>
+          <w:szCs w:val="22"/>
+        </w:rPr>
+        <w:t xml:space="preserve">he addition of an eye tracker means I can analyse what decisions people were making when perusing the menu. The data I collect will help me in wire framing my work and be a great addition of help alongside established UX laws. From this work I hope to expand my understanding of </w:t>
+      </w:r>
+      <w:r>
+        <w:rPr>
+          <w:rFonts w:asciiTheme="majorHAnsi" w:hAnsiTheme="majorHAnsi" w:cstheme="majorHAnsi"/>
+          <w:sz w:val="22"/>
+          <w:szCs w:val="22"/>
+        </w:rPr>
+        <w:t>UX,</w:t>
+      </w:r>
+      <w:r>
+        <w:rPr>
+          <w:rFonts w:asciiTheme="majorHAnsi" w:hAnsiTheme="majorHAnsi" w:cstheme="majorHAnsi"/>
+          <w:sz w:val="22"/>
+          <w:szCs w:val="22"/>
+        </w:rPr>
+        <w:t xml:space="preserve"> and the various ways research can be conducted. </w:t>
+      </w:r>
+    </w:p>
+    <w:p>
+      <w:pPr>
+        <w:rPr>
+          <w:rFonts w:asciiTheme="majorHAnsi" w:hAnsiTheme="majorHAnsi" w:cstheme="majorHAnsi"/>
+          <w:sz w:val="22"/>
+          <w:szCs w:val="22"/>
+        </w:rPr>
+      </w:pPr>
+    </w:p>
+    <w:p>
+      <w:pPr>
+        <w:rPr>
+          <w:rFonts w:asciiTheme="majorHAnsi" w:hAnsiTheme="majorHAnsi" w:cstheme="majorHAnsi"/>
+          <w:sz w:val="22"/>
+          <w:szCs w:val="22"/>
+        </w:rPr>
+      </w:pPr>
+      <w:r>
+        <w:rPr>
+          <w:rFonts w:asciiTheme="majorHAnsi" w:hAnsiTheme="majorHAnsi" w:cstheme="majorHAnsi"/>
+          <w:sz w:val="22"/>
+          <w:szCs w:val="22"/>
+        </w:rPr>
+        <w:t>Subsequently, I will combine</w:t>
+      </w:r>
+      <w:r>
+        <w:rPr>
+          <w:rFonts w:asciiTheme="majorHAnsi" w:hAnsiTheme="majorHAnsi" w:cstheme="majorHAnsi"/>
+          <w:sz w:val="22"/>
+          <w:szCs w:val="22"/>
+        </w:rPr>
+        <w:t xml:space="preserve"> both my primary and secondary research </w:t>
+      </w:r>
+      <w:r>
+        <w:rPr>
+          <w:rFonts w:asciiTheme="majorHAnsi" w:hAnsiTheme="majorHAnsi" w:cstheme="majorHAnsi"/>
+          <w:sz w:val="22"/>
+          <w:szCs w:val="22"/>
+        </w:rPr>
+        <w:t>which will aid in</w:t>
+      </w:r>
+      <w:r>
+        <w:rPr>
+          <w:rFonts w:asciiTheme="majorHAnsi" w:hAnsiTheme="majorHAnsi" w:cstheme="majorHAnsi"/>
+          <w:sz w:val="22"/>
+          <w:szCs w:val="22"/>
+        </w:rPr>
+        <w:t xml:space="preserve"> creat</w:t>
+      </w:r>
+      <w:r>
+        <w:rPr>
+          <w:rFonts w:asciiTheme="majorHAnsi" w:hAnsiTheme="majorHAnsi" w:cstheme="majorHAnsi"/>
+          <w:sz w:val="22"/>
+          <w:szCs w:val="22"/>
+        </w:rPr>
+        <w:t>ing</w:t>
+      </w:r>
+      <w:r>
+        <w:rPr>
+          <w:rFonts w:asciiTheme="majorHAnsi" w:hAnsiTheme="majorHAnsi" w:cstheme="majorHAnsi"/>
+          <w:sz w:val="22"/>
+          <w:szCs w:val="22"/>
+        </w:rPr>
+        <w:t xml:space="preserve"> a wireframe for a pre-existing game on paper</w:t>
+      </w:r>
+      <w:r>
+        <w:rPr>
+          <w:rFonts w:asciiTheme="majorHAnsi" w:hAnsiTheme="majorHAnsi" w:cstheme="majorHAnsi"/>
+          <w:sz w:val="22"/>
+          <w:szCs w:val="22"/>
+        </w:rPr>
+        <w:t>,</w:t>
+      </w:r>
+      <w:r>
+        <w:rPr>
+          <w:rFonts w:asciiTheme="majorHAnsi" w:hAnsiTheme="majorHAnsi" w:cstheme="majorHAnsi"/>
+          <w:sz w:val="22"/>
+          <w:szCs w:val="22"/>
+        </w:rPr>
+        <w:t xml:space="preserve"> before transferring it to Figma. Following this</w:t>
+      </w:r>
+      <w:r>
+        <w:rPr>
+          <w:rFonts w:asciiTheme="majorHAnsi" w:hAnsiTheme="majorHAnsi" w:cstheme="majorHAnsi"/>
+          <w:sz w:val="22"/>
+          <w:szCs w:val="22"/>
+        </w:rPr>
+        <w:t>,</w:t>
+      </w:r>
+      <w:r>
+        <w:rPr>
+          <w:rFonts w:asciiTheme="majorHAnsi" w:hAnsiTheme="majorHAnsi" w:cstheme="majorHAnsi"/>
+          <w:sz w:val="22"/>
+          <w:szCs w:val="22"/>
+        </w:rPr>
+        <w:t xml:space="preserve"> I will once again perform user testing for a final rendition. My final output should </w:t>
+      </w:r>
+      <w:proofErr w:type="gramStart"/>
+      <w:r>
+        <w:rPr>
+          <w:rFonts w:asciiTheme="majorHAnsi" w:hAnsiTheme="majorHAnsi" w:cstheme="majorHAnsi"/>
+          <w:sz w:val="22"/>
+          <w:szCs w:val="22"/>
+        </w:rPr>
+        <w:t>be a reflection of</w:t>
+      </w:r>
+      <w:proofErr w:type="gramEnd"/>
+      <w:r>
+        <w:rPr>
+          <w:rFonts w:asciiTheme="majorHAnsi" w:hAnsiTheme="majorHAnsi" w:cstheme="majorHAnsi"/>
+          <w:sz w:val="22"/>
+          <w:szCs w:val="22"/>
+        </w:rPr>
+        <w:t xml:space="preserve"> </w:t>
+      </w:r>
+      <w:r>
+        <w:rPr>
+          <w:rFonts w:asciiTheme="majorHAnsi" w:hAnsiTheme="majorHAnsi" w:cstheme="majorHAnsi"/>
+          <w:sz w:val="22"/>
+          <w:szCs w:val="22"/>
+        </w:rPr>
+        <w:t>my growth in using Figma</w:t>
+      </w:r>
+      <w:r>
+        <w:rPr>
+          <w:rFonts w:asciiTheme="majorHAnsi" w:hAnsiTheme="majorHAnsi" w:cstheme="majorHAnsi"/>
+          <w:sz w:val="22"/>
+          <w:szCs w:val="22"/>
+        </w:rPr>
+        <w:t xml:space="preserve"> and my understanding of accessibility within a UI.</w:t>
+      </w:r>
+    </w:p>
+    <w:p>
+      <w:pPr>
+        <w:rPr>
+          <w:rFonts w:asciiTheme="majorHAnsi" w:hAnsiTheme="majorHAnsi" w:cstheme="majorHAnsi"/>
+          <w:sz w:val="22"/>
+          <w:szCs w:val="22"/>
+        </w:rPr>
+      </w:pPr>
+    </w:p>
+    <w:p>
+      <w:pPr>
+        <w:rPr>
+          <w:rFonts w:asciiTheme="majorHAnsi" w:hAnsiTheme="majorHAnsi" w:cstheme="majorHAnsi"/>
+          <w:sz w:val="22"/>
+          <w:szCs w:val="22"/>
+        </w:rPr>
+      </w:pPr>
+      <w:r>
+        <w:rPr>
+          <w:rFonts w:asciiTheme="majorHAnsi" w:hAnsiTheme="majorHAnsi" w:cstheme="majorHAnsi"/>
+          <w:sz w:val="22"/>
+          <w:szCs w:val="22"/>
+        </w:rPr>
+        <w:t xml:space="preserve">This methodology </w:t>
+      </w:r>
+      <w:r>
+        <w:rPr>
+          <w:rFonts w:asciiTheme="majorHAnsi" w:hAnsiTheme="majorHAnsi" w:cstheme="majorHAnsi"/>
+          <w:sz w:val="22"/>
+          <w:szCs w:val="22"/>
+        </w:rPr>
+        <w:t>will</w:t>
+      </w:r>
+      <w:r>
+        <w:rPr>
+          <w:rFonts w:asciiTheme="majorHAnsi" w:hAnsiTheme="majorHAnsi" w:cstheme="majorHAnsi"/>
+          <w:sz w:val="22"/>
+          <w:szCs w:val="22"/>
+        </w:rPr>
+        <w:t xml:space="preserve"> be a grand showcase of my UX skills accumulated since starting Digital Media</w:t>
+      </w:r>
+      <w:r>
+        <w:rPr>
+          <w:rFonts w:asciiTheme="majorHAnsi" w:hAnsiTheme="majorHAnsi" w:cstheme="majorHAnsi"/>
+          <w:sz w:val="22"/>
+          <w:szCs w:val="22"/>
+        </w:rPr>
+        <w:t>,</w:t>
+      </w:r>
+      <w:r>
+        <w:rPr>
+          <w:rFonts w:asciiTheme="majorHAnsi" w:hAnsiTheme="majorHAnsi" w:cstheme="majorHAnsi"/>
+          <w:sz w:val="22"/>
+          <w:szCs w:val="22"/>
+        </w:rPr>
+        <w:t xml:space="preserve"> as I will be displaying my comprehension on a lot of theories such as Don Norman’s </w:t>
+      </w:r>
+      <w:r>
+        <w:rPr>
+          <w:rFonts w:asciiTheme="majorHAnsi" w:hAnsiTheme="majorHAnsi" w:cstheme="majorHAnsi"/>
+          <w:i/>
+          <w:iCs/>
+          <w:sz w:val="22"/>
+          <w:szCs w:val="22"/>
+        </w:rPr>
+        <w:t xml:space="preserve">Human Centred Design </w:t>
+      </w:r>
+      <w:r>
+        <w:rPr>
+          <w:rFonts w:asciiTheme="majorHAnsi" w:hAnsiTheme="majorHAnsi" w:cstheme="majorHAnsi"/>
+          <w:sz w:val="22"/>
+          <w:szCs w:val="22"/>
+        </w:rPr>
+        <w:t xml:space="preserve">or the </w:t>
+      </w:r>
+      <w:r>
+        <w:rPr>
+          <w:rFonts w:asciiTheme="majorHAnsi" w:hAnsiTheme="majorHAnsi" w:cstheme="majorHAnsi"/>
+          <w:i/>
+          <w:iCs/>
+          <w:sz w:val="22"/>
+          <w:szCs w:val="22"/>
+        </w:rPr>
+        <w:t>Gestalt Principles</w:t>
+      </w:r>
+      <w:r>
+        <w:rPr>
+          <w:rFonts w:asciiTheme="majorHAnsi" w:hAnsiTheme="majorHAnsi" w:cstheme="majorHAnsi"/>
+          <w:sz w:val="22"/>
+          <w:szCs w:val="22"/>
+        </w:rPr>
+        <w:t>. As well as my understanding of more practical skills; for example, user personas, user testing, data matrices and interviews.</w:t>
+      </w:r>
+    </w:p>
+    <w:p>
+      <w:pPr>
+        <w:rPr>
+          <w:rFonts w:asciiTheme="majorHAnsi" w:hAnsiTheme="majorHAnsi" w:cstheme="majorHAnsi"/>
+          <w:sz w:val="22"/>
+          <w:szCs w:val="22"/>
+        </w:rPr>
+      </w:pPr>
+    </w:p>
+    <w:p>
+      <w:pPr>
+        <w:rPr>
+          <w:rFonts w:asciiTheme="majorHAnsi" w:hAnsiTheme="majorHAnsi" w:cstheme="majorHAnsi"/>
+          <w:sz w:val="22"/>
+          <w:szCs w:val="22"/>
+        </w:rPr>
+      </w:pPr>
+      <w:r>
+        <w:rPr>
+          <w:rFonts w:asciiTheme="majorHAnsi" w:hAnsiTheme="majorHAnsi" w:cstheme="majorHAnsi"/>
+          <w:sz w:val="22"/>
+          <w:szCs w:val="22"/>
+        </w:rPr>
+        <w:t>In addition to this, I will be incorporating other teachings from previous modules such as Graphic and Web Design to create new icons as well as my understanding of accessibility in creating content.</w:t>
+      </w:r>
+    </w:p>
+    <w:p>
+      <w:pPr>
+        <w:rPr>
+          <w:rFonts w:asciiTheme="majorHAnsi" w:hAnsiTheme="majorHAnsi" w:cstheme="majorHAnsi"/>
+          <w:sz w:val="22"/>
+          <w:szCs w:val="22"/>
+        </w:rPr>
+      </w:pPr>
+    </w:p>
+    <w:p>
+      <w:pPr>
+        <w:rPr>
+          <w:rFonts w:asciiTheme="majorHAnsi" w:hAnsiTheme="majorHAnsi" w:cstheme="majorHAnsi"/>
+          <w:sz w:val="22"/>
+          <w:szCs w:val="22"/>
+        </w:rPr>
+      </w:pPr>
     </w:p>
     <w:p>
       <w:pPr>
@@ -1290,6 +1710,7 @@
                 <w:b/>
                 <w:bCs/>
               </w:rPr>
+              <w:lastRenderedPageBreak/>
               <w:t>Risks and Issues</w:t>
             </w:r>
           </w:p>
@@ -1779,6 +2200,20 @@
     </w:tbl>
     <w:p>
       <w:pPr>
+        <w:pStyle w:val="Heading1"/>
+        <w:rPr>
+          <w:rFonts w:asciiTheme="majorHAnsi" w:hAnsiTheme="majorHAnsi" w:cstheme="majorHAnsi"/>
+        </w:rPr>
+      </w:pPr>
+      <w:r>
+        <w:rPr>
+          <w:rFonts w:asciiTheme="majorHAnsi" w:hAnsiTheme="majorHAnsi" w:cstheme="majorHAnsi"/>
+        </w:rPr>
+        <w:t>Specialist Resources and Support Required</w:t>
+      </w:r>
+    </w:p>
+    <w:p>
+      <w:pPr>
         <w:tabs>
           <w:tab w:val="right" w:pos="9026"/>
         </w:tabs>
@@ -1788,106 +2223,13 @@
           <w:szCs w:val="22"/>
         </w:rPr>
       </w:pPr>
-    </w:p>
-    <w:p>
-      <w:pPr>
-        <w:tabs>
-          <w:tab w:val="right" w:pos="9026"/>
-        </w:tabs>
-        <w:rPr>
-          <w:rFonts w:asciiTheme="majorHAnsi" w:hAnsiTheme="majorHAnsi" w:cstheme="majorHAnsi"/>
-          <w:sz w:val="22"/>
-          <w:szCs w:val="22"/>
-        </w:rPr>
-      </w:pPr>
-    </w:p>
-    <w:p>
-      <w:pPr>
-        <w:tabs>
-          <w:tab w:val="right" w:pos="9026"/>
-        </w:tabs>
-        <w:rPr>
-          <w:rFonts w:asciiTheme="majorHAnsi" w:hAnsiTheme="majorHAnsi" w:cstheme="majorHAnsi"/>
-          <w:sz w:val="22"/>
-          <w:szCs w:val="22"/>
-        </w:rPr>
-      </w:pPr>
-    </w:p>
-    <w:p>
-      <w:pPr>
-        <w:tabs>
-          <w:tab w:val="right" w:pos="9026"/>
-        </w:tabs>
-        <w:rPr>
-          <w:rFonts w:asciiTheme="majorHAnsi" w:hAnsiTheme="majorHAnsi" w:cstheme="majorHAnsi"/>
-          <w:sz w:val="22"/>
-          <w:szCs w:val="22"/>
-        </w:rPr>
-      </w:pPr>
-    </w:p>
-    <w:p>
-      <w:pPr>
-        <w:tabs>
-          <w:tab w:val="right" w:pos="9026"/>
-        </w:tabs>
-        <w:rPr>
-          <w:rFonts w:asciiTheme="majorHAnsi" w:hAnsiTheme="majorHAnsi" w:cstheme="majorHAnsi"/>
-          <w:sz w:val="22"/>
-          <w:szCs w:val="22"/>
-        </w:rPr>
-      </w:pPr>
-    </w:p>
-    <w:p>
-      <w:pPr>
-        <w:pStyle w:val="Heading1"/>
-        <w:rPr>
-          <w:rFonts w:asciiTheme="majorHAnsi" w:hAnsiTheme="majorHAnsi" w:cstheme="majorHAnsi"/>
-        </w:rPr>
-      </w:pPr>
-      <w:r>
-        <w:rPr>
-          <w:rFonts w:asciiTheme="majorHAnsi" w:hAnsiTheme="majorHAnsi" w:cstheme="majorHAnsi"/>
-        </w:rPr>
-        <w:t>Specialist Resources and Support Required</w:t>
-      </w:r>
-    </w:p>
-    <w:p/>
-    <w:p>
-      <w:pPr>
-        <w:tabs>
-          <w:tab w:val="right" w:pos="9026"/>
-        </w:tabs>
-        <w:rPr>
-          <w:rFonts w:asciiTheme="majorHAnsi" w:hAnsiTheme="majorHAnsi" w:cstheme="majorHAnsi"/>
-          <w:sz w:val="22"/>
-          <w:szCs w:val="22"/>
-        </w:rPr>
-      </w:pPr>
-      <w:r>
-        <w:rPr>
-          <w:rFonts w:asciiTheme="majorHAnsi" w:hAnsiTheme="majorHAnsi" w:cstheme="majorHAnsi"/>
-          <w:sz w:val="22"/>
-          <w:szCs w:val="22"/>
-        </w:rPr>
-        <w:t xml:space="preserve">Figma is the sole specialist resource I will </w:t>
-      </w:r>
-      <w:proofErr w:type="gramStart"/>
-      <w:r>
-        <w:rPr>
-          <w:rFonts w:asciiTheme="majorHAnsi" w:hAnsiTheme="majorHAnsi" w:cstheme="majorHAnsi"/>
-          <w:sz w:val="22"/>
-          <w:szCs w:val="22"/>
-        </w:rPr>
-        <w:t>use</w:t>
-      </w:r>
-      <w:proofErr w:type="gramEnd"/>
-      <w:r>
-        <w:rPr>
-          <w:rFonts w:asciiTheme="majorHAnsi" w:hAnsiTheme="majorHAnsi" w:cstheme="majorHAnsi"/>
-          <w:sz w:val="22"/>
-          <w:szCs w:val="22"/>
-        </w:rPr>
-        <w:t xml:space="preserve"> and no support will be required.</w:t>
+      <w:r>
+        <w:rPr>
+          <w:rFonts w:asciiTheme="majorHAnsi" w:hAnsiTheme="majorHAnsi" w:cstheme="majorHAnsi"/>
+          <w:sz w:val="22"/>
+          <w:szCs w:val="22"/>
+        </w:rPr>
+        <w:t>For this project I will be using Figma and an eye tracking software. No support will be required.</w:t>
       </w:r>
     </w:p>
     <w:p>
@@ -3537,15 +3879,6 @@
         </w:rPr>
         <w:t>.</w:t>
       </w:r>
-    </w:p>
-    <w:p>
-      <w:pPr>
-        <w:rPr>
-          <w:rFonts w:asciiTheme="majorHAnsi" w:hAnsiTheme="majorHAnsi" w:cstheme="majorHAnsi"/>
-          <w:sz w:val="22"/>
-          <w:szCs w:val="22"/>
-        </w:rPr>
-      </w:pPr>
     </w:p>
     <w:p>
       <w:pPr>

</xml_diff>